<commit_message>
docs: refresh Windows-first addendum
</commit_message>
<xml_diff>
--- a/EAR_AI_Training_Proposal_redlined.docx
+++ b/EAR_AI_Training_Proposal_redlined.docx
@@ -14543,291 +14543,97 @@
     <w:p>
       <w:r>
         <w:rPr>
-          <w:b/>
-          <w:color w:val="C00000"/>
-          <w:sz w:val="32"/>
-        </w:rPr>
-        <w:t>Addendum – Windows‑First Interim Phase (B.28–B.41) [Added]</w:t>
+          <w:color w:val="FF0000"/>
+        </w:rPr>
+        <w:t>Addendum – Windows-First Interim Phase (B.28-B.41)</w:t>
       </w:r>
     </w:p>
     <w:p>
       <w:r>
         <w:rPr>
-          <w:b w:val="0"/>
-          <w:color w:val="C00000"/>
-          <w:sz w:val="22"/>
-        </w:rPr>
-        <w:t>Purpose: Align the near‑term roadmap to a Windows‑first environment and gate DAL/TACC‑dependent work until access is confirmed.</w:t>
+          <w:color w:val="FF0000"/>
+        </w:rPr>
+        <w:t>Purpose: Align Windows-first deliverables with program gating while keeping HPC activities in reserve.</w:t>
       </w:r>
     </w:p>
     <w:p>
       <w:r>
         <w:rPr>
-          <w:b/>
-          <w:color w:val="C00000"/>
-          <w:sz w:val="22"/>
-        </w:rPr>
-        <w:t>Scope (Windows‑first deliverables):</w:t>
+          <w:color w:val="FF0000"/>
+        </w:rPr>
+        <w:t>Scope (Windows-first deliverables):</w:t>
       </w:r>
     </w:p>
     <w:p>
       <w:r>
         <w:rPr>
-          <w:b w:val="0"/>
-          <w:color w:val="C00000"/>
-          <w:sz w:val="22"/>
-        </w:rPr>
-        <w:t>- B.28 – Provenance + delta loads (immutable history, idempotent upserts).</w:t>
+          <w:color w:val="FF0000"/>
+        </w:rPr>
+        <w:t>- B.28 – Provenance and delta hashing ensure Windows builds record source, hash, and retrieval metadata.</w:t>
       </w:r>
     </w:p>
     <w:p>
       <w:r>
         <w:rPr>
-          <w:b w:val="0"/>
-          <w:color w:val="C00000"/>
-          <w:sz w:val="22"/>
-        </w:rPr>
-        <w:t>- B.29 – Deterministic IRIs + canonicalization registry.</w:t>
+          <w:color w:val="FF0000"/>
+        </w:rPr>
+        <w:t>- B.29 – Deterministic ent:/part: IRIs with a canonicalization registry keep identifiers stable across Windows nodes.</w:t>
       </w:r>
     </w:p>
     <w:p>
       <w:r>
         <w:rPr>
-          <w:b w:val="0"/>
-          <w:color w:val="C00000"/>
-          <w:sz w:val="22"/>
-        </w:rPr>
-        <w:t>- B.30 – Deterministic entity resolution with reversible merges + audit facts.</w:t>
+          <w:color w:val="FF0000"/>
+        </w:rPr>
+        <w:t>- B.34 – Scheduler jobs run through Windows Task Scheduler with CLI wrappers for tradegov and federalregister ingestion.</w:t>
       </w:r>
     </w:p>
     <w:p>
       <w:r>
         <w:rPr>
-          <w:b w:val="0"/>
-          <w:color w:val="C00000"/>
-          <w:sz w:val="22"/>
-        </w:rPr>
-        <w:t>- B.31 – FR text anchors linked to EAR parts for citations.</w:t>
+          <w:color w:val="FF0000"/>
+        </w:rPr>
+        <w:t>- B.35 – HTTP caching, bounded retries, and API budgets operate in a Windows-first runtime.</w:t>
       </w:r>
     </w:p>
     <w:p>
       <w:r>
         <w:rPr>
-          <w:b w:val="0"/>
-          <w:color w:val="C00000"/>
-          <w:sz w:val="22"/>
-        </w:rPr>
-        <w:t>- B.32 – Mention extraction with graded strength and guardrails.</w:t>
+          <w:color w:val="FF0000"/>
+        </w:rPr>
+        <w:t>- B.36 – Observability emits JSON run telemetry under run/logs/ for Windows operators.</w:t>
       </w:r>
     </w:p>
     <w:p>
       <w:r>
         <w:rPr>
-          <w:b w:val="0"/>
-          <w:color w:val="C00000"/>
-          <w:sz w:val="22"/>
-        </w:rPr>
-        <w:t>- B.33 – Policy‑aware, data‑driven linking hints (advisory).</w:t>
+          <w:color w:val="FF0000"/>
+        </w:rPr>
+        <w:t>- B.38 – CLI-driven export profiles package TTL/NT outputs with manifests for downstream GUI wiring.</w:t>
       </w:r>
     </w:p>
     <w:p>
       <w:r>
         <w:rPr>
-          <w:b w:val="0"/>
-          <w:color w:val="C00000"/>
-          <w:sz w:val="22"/>
-        </w:rPr>
-        <w:t>- B.34 – Windows Task Scheduler jobs + structured logs + dry‑runs.</w:t>
+          <w:color w:val="FF0000"/>
+        </w:rPr>
+        <w:t>Dependencies: Phases C–F remain explicitly gated on DAL/TACC access, allocations, and security reviews; no HPC work proceeds until those prerequisites are satisfied.</w:t>
       </w:r>
     </w:p>
     <w:p>
       <w:r>
         <w:rPr>
-          <w:b w:val="0"/>
-          <w:color w:val="C00000"/>
-          <w:sz w:val="22"/>
-        </w:rPr>
-        <w:t>- B.35 – HTTP caching + bounded retries; cache warm/invalidations.</w:t>
+          <w:color w:val="FF0000"/>
+        </w:rPr>
+        <w:t>Milestone gating: Deliver B.28–B.41 end-to-end on Windows, validating provenance, deterministic IRIs, scheduler automation, caching, observability, and CLI workflows before requesting HPC onboarding.</w:t>
       </w:r>
     </w:p>
     <w:p>
       <w:r>
         <w:rPr>
-          <w:b w:val="0"/>
-          <w:color w:val="C00000"/>
-          <w:sz w:val="22"/>
-        </w:rPr>
-        <w:t>- B.36 – Observability: run ids, timings, JSON summaries.</w:t>
-      </w:r>
-    </w:p>
-    <w:p>
-      <w:r>
-        <w:rPr>
-          <w:b w:val="0"/>
-          <w:color w:val="C00000"/>
-          <w:sz w:val="22"/>
-        </w:rPr>
-        <w:t>- B.37 – Centralized secrets via Windows Credential Manager; redaction.</w:t>
-      </w:r>
-    </w:p>
-    <w:p>
-      <w:r>
-        <w:rPr>
-          <w:b w:val="0"/>
-          <w:color w:val="C00000"/>
-          <w:sz w:val="22"/>
-        </w:rPr>
-        <w:t>- B.38 – RDF export profiles: TTL, NT, gz + manifests + checksums.</w:t>
-      </w:r>
-    </w:p>
-    <w:p>
-      <w:r>
-        <w:rPr>
-          <w:b w:val="0"/>
-          <w:color w:val="C00000"/>
-          <w:sz w:val="22"/>
-        </w:rPr>
-        <w:t>- B.39 – Graph integrity checks pre‑load (orphans, labels, counts).</w:t>
-      </w:r>
-    </w:p>
-    <w:p>
-      <w:r>
-        <w:rPr>
-          <w:b w:val="0"/>
-          <w:color w:val="C00000"/>
-          <w:sz w:val="22"/>
-        </w:rPr>
-        <w:t>- B.40 – Admin CLI: build/validate/export/load/stats with Windows help.</w:t>
-      </w:r>
-    </w:p>
-    <w:p>
-      <w:r>
-        <w:rPr>
-          <w:b w:val="0"/>
-          <w:color w:val="C00000"/>
-          <w:sz w:val="22"/>
-        </w:rPr>
-        <w:t>- B.41 – Performance: batched writes, streaming serializers, benchmarks.</w:t>
-      </w:r>
-    </w:p>
-    <w:p>
-      <w:r>
-        <w:rPr>
-          <w:b/>
-          <w:color w:val="C00000"/>
-          <w:sz w:val="22"/>
-        </w:rPr>
-        <w:t>Milestone gating:</w:t>
-      </w:r>
-    </w:p>
-    <w:p>
-      <w:r>
-        <w:rPr>
-          <w:b w:val="0"/>
-          <w:color w:val="C00000"/>
-          <w:sz w:val="22"/>
-        </w:rPr>
-        <w:t>- Deliver B.28–B.41 end‑to‑end on Windows before HPC onboarding.</w:t>
-      </w:r>
-    </w:p>
-    <w:p>
-      <w:r>
-        <w:rPr>
-          <w:b w:val="0"/>
-          <w:color w:val="C00000"/>
-          <w:sz w:val="22"/>
-        </w:rPr>
-        <w:t>- Retain proposal Phases C–F but mark them “HPC‑gated”.</w:t>
-      </w:r>
-    </w:p>
-    <w:p>
-      <w:r>
-        <w:rPr>
-          <w:b w:val="0"/>
-          <w:color w:val="C00000"/>
-          <w:sz w:val="22"/>
-        </w:rPr>
-        <w:t>- Add explicit access/allocations as entry criteria for HPC work.</w:t>
-      </w:r>
-    </w:p>
-    <w:p>
-      <w:r>
-        <w:rPr>
-          <w:b/>
-          <w:color w:val="C00000"/>
-          <w:sz w:val="22"/>
-        </w:rPr>
-        <w:t>Dependencies and risks:</w:t>
-      </w:r>
-    </w:p>
-    <w:p>
-      <w:r>
-        <w:rPr>
-          <w:b w:val="0"/>
-          <w:color w:val="C00000"/>
-          <w:sz w:val="22"/>
-        </w:rPr>
-        <w:t>- No DAL/TACC assumed for B.28–B.41; local Fuseki + Windows only.</w:t>
-      </w:r>
-    </w:p>
-    <w:p>
-      <w:r>
-        <w:rPr>
-          <w:b w:val="0"/>
-          <w:color w:val="C00000"/>
-          <w:sz w:val="22"/>
-        </w:rPr>
-        <w:t>- Secrets: Windows Credential Manager only; zero hardcoding.</w:t>
-      </w:r>
-    </w:p>
-    <w:p>
-      <w:r>
-        <w:rPr>
-          <w:b w:val="0"/>
-          <w:color w:val="C00000"/>
-          <w:sz w:val="22"/>
-        </w:rPr>
-        <w:t>- CI: smoke runs avoid network loads; live pulls require keys.</w:t>
-      </w:r>
-    </w:p>
-    <w:p>
-      <w:r>
-        <w:rPr>
-          <w:b/>
-          <w:color w:val="C00000"/>
-          <w:sz w:val="22"/>
-        </w:rPr>
-        <w:t>Acceptance criteria (Windows baseline):</w:t>
-      </w:r>
-    </w:p>
-    <w:p>
-      <w:r>
-        <w:rPr>
-          <w:b w:val="0"/>
-          <w:color w:val="C00000"/>
-          <w:sz w:val="22"/>
-        </w:rPr>
-        <w:t>- Deterministic graph output with provenance; repeated builds produce no spurious deltas.</w:t>
-      </w:r>
-    </w:p>
-    <w:p>
-      <w:r>
-        <w:rPr>
-          <w:b w:val="0"/>
-          <w:color w:val="C00000"/>
-          <w:sz w:val="22"/>
-        </w:rPr>
-        <w:t>- CLI exposes build/validate/export; scheduler runs dry‑run jobs and logs structure.</w:t>
-      </w:r>
-    </w:p>
-    <w:p>
-      <w:r>
-        <w:rPr>
-          <w:b w:val="0"/>
-          <w:color w:val="C00000"/>
-          <w:sz w:val="22"/>
-        </w:rPr>
-        <w:t>- Exports (TTL/NT/gz) parse round‑trip; integrity and manifest checks pass.</w:t>
+          <w:color w:val="FF0000"/>
+        </w:rPr>
+        <w:t>Acceptance signals: Repeat Windows runs emit deterministic graph artifacts, CLI jobs produce structured logs, and operators can audit provenance back to source records.</w:t>
       </w:r>
     </w:p>
     <w:sectPr>

</xml_diff>